<commit_message>
Added more minutes and started the report
</commit_message>
<xml_diff>
--- a/Meeting Minutes/CS331 DB P3 Meeting10.docx
+++ b/Meeting Minutes/CS331 DB P3 Meeting10.docx
@@ -1,6 +1,6 @@
 
 <file path=word/document.xml><?xml version="1.0" encoding="utf-8"?>
-<w:document xmlns:wpc="http://schemas.microsoft.com/office/word/2010/wordprocessingCanvas" xmlns:mo="http://schemas.microsoft.com/office/mac/office/2008/main" xmlns:mc="http://schemas.openxmlformats.org/markup-compatibility/2006" xmlns:mv="urn:schemas-microsoft-com:mac:vml" xmlns:o="urn:schemas-microsoft-com:office:office" xmlns:r="http://schemas.openxmlformats.org/officeDocument/2006/relationships" xmlns:m="http://schemas.openxmlformats.org/officeDocument/2006/math" xmlns:v="urn:schemas-microsoft-com:vml" xmlns:wp14="http://schemas.microsoft.com/office/word/2010/wordprocessingDrawing" xmlns:wp="http://schemas.openxmlformats.org/drawingml/2006/wordprocessingDrawing" xmlns:w10="urn:schemas-microsoft-com:office:word" xmlns:w="http://schemas.openxmlformats.org/wordprocessingml/2006/main" xmlns:w14="http://schemas.microsoft.com/office/word/2010/wordml" xmlns:wpg="http://schemas.microsoft.com/office/word/2010/wordprocessingGroup" xmlns:wpi="http://schemas.microsoft.com/office/word/2010/wordprocessingInk" xmlns:wne="http://schemas.microsoft.com/office/word/2006/wordml" xmlns:wps="http://schemas.microsoft.com/office/word/2010/wordprocessingShape" mc:Ignorable="w14 wp14">
+<w:document xmlns:mo="http://schemas.microsoft.com/office/mac/office/2008/main" xmlns:ve="http://schemas.openxmlformats.org/markup-compatibility/2006" xmlns:mv="urn:schemas-microsoft-com:mac:vml" xmlns:o="urn:schemas-microsoft-com:office:office" xmlns:r="http://schemas.openxmlformats.org/officeDocument/2006/relationships" xmlns:m="http://schemas.openxmlformats.org/officeDocument/2006/math" xmlns:v="urn:schemas-microsoft-com:vml" xmlns:wp="http://schemas.openxmlformats.org/drawingml/2006/wordprocessingDrawing" xmlns:w10="urn:schemas-microsoft-com:office:word" xmlns:w="http://schemas.openxmlformats.org/wordprocessingml/2006/main" xmlns:wne="http://schemas.microsoft.com/office/word/2006/wordml">
   <w:body>
     <w:p>
       <w:r>
@@ -37,7 +37,7 @@
         <w:rPr>
           <w:b/>
         </w:rPr>
-        <w:t>4</w:t>
+        <w:t>6</w:t>
       </w:r>
       <w:r>
         <w:rPr>
@@ -151,15 +151,7 @@
       </w:r>
       <w:r>
         <w:br/>
-        <w:t xml:space="preserve">Katherine </w:t>
-      </w:r>
-      <w:proofErr w:type="spellStart"/>
-      <w:r>
-        <w:t>Kutzke</w:t>
-      </w:r>
-      <w:proofErr w:type="spellEnd"/>
-      <w:r>
-        <w:t xml:space="preserve"> (here)</w:t>
+        <w:t>Katherine Kutzke (here)</w:t>
       </w:r>
       <w:r>
         <w:br/>
@@ -233,28 +225,15 @@
         <w:br/>
       </w:r>
       <w:r>
-        <w:t xml:space="preserve">-Tsuehue worked on connecting all of our work onto </w:t>
-      </w:r>
-      <w:proofErr w:type="spellStart"/>
-      <w:r>
-        <w:t>GitHub</w:t>
-      </w:r>
-      <w:proofErr w:type="spellEnd"/>
+        <w:t>-Tsuehue worked on connecting all of our work onto GitHub</w:t>
+      </w:r>
       <w:r>
         <w:br/>
         <w:t>-Phil worked on creating the Home Page</w:t>
       </w:r>
       <w:r>
         <w:br/>
-        <w:t xml:space="preserve">-Justin worked on getting </w:t>
-      </w:r>
-      <w:proofErr w:type="spellStart"/>
-      <w:r>
-        <w:t>GitHub</w:t>
-      </w:r>
-      <w:proofErr w:type="spellEnd"/>
-      <w:r>
-        <w:t xml:space="preserve"> to work on Eclipse</w:t>
+        <w:t>-Justin worked on getting GitHub to work on Eclipse</w:t>
       </w:r>
       <w:r>
         <w:br/>
@@ -263,8 +242,7 @@
     </w:p>
     <w:sectPr>
       <w:pgSz w:w="12240" w:h="15840"/>
-      <w:pgMar w:top="1440" w:right="1440" w:bottom="1440" w:left="1440" w:header="720" w:footer="720" w:gutter="0"/>
-      <w:cols w:space="720"/>
+      <w:pgMar w:top="1440" w:right="1440" w:bottom="1440" w:left="1440" w:gutter="0"/>
       <w:docGrid w:linePitch="360"/>
     </w:sectPr>
   </w:body>
@@ -272,7 +250,7 @@
 </file>
 
 <file path=word/styles.xml><?xml version="1.0" encoding="utf-8"?>
-<w:styles xmlns:mc="http://schemas.openxmlformats.org/markup-compatibility/2006" xmlns:r="http://schemas.openxmlformats.org/officeDocument/2006/relationships" xmlns:w="http://schemas.openxmlformats.org/wordprocessingml/2006/main" xmlns:w14="http://schemas.microsoft.com/office/word/2010/wordml" mc:Ignorable="w14">
+<w:styles xmlns:r="http://schemas.openxmlformats.org/officeDocument/2006/relationships" xmlns:w="http://schemas.openxmlformats.org/wordprocessingml/2006/main">
   <w:docDefaults>
     <w:rPrDefault>
       <w:rPr>
@@ -434,15 +412,14 @@
   </w:style>
   <w:style w:type="character" w:default="1" w:styleId="DefaultParagraphFont">
     <w:name w:val="Default Paragraph Font"/>
-    <w:uiPriority w:val="1"/>
     <w:semiHidden/>
     <w:unhideWhenUsed/>
   </w:style>
   <w:style w:type="table" w:default="1" w:styleId="TableNormal">
     <w:name w:val="Normal Table"/>
-    <w:uiPriority w:val="99"/>
     <w:semiHidden/>
     <w:unhideWhenUsed/>
+    <w:qFormat/>
     <w:tblPr>
       <w:tblInd w:w="0" w:type="dxa"/>
       <w:tblCellMar>
@@ -455,7 +432,6 @@
   </w:style>
   <w:style w:type="numbering" w:default="1" w:styleId="NoList">
     <w:name w:val="No List"/>
-    <w:uiPriority w:val="99"/>
     <w:semiHidden/>
     <w:unhideWhenUsed/>
   </w:style>

</xml_diff>